<commit_message>
behandeling ^ in Specificatie attributen gegenereerd voor associaties
</commit_message>
<xml_diff>
--- a/UML2RDF/AssociatiesEnRollen/src/Specificatie attributen gegenereerd voor associaties.docx
+++ b/UML2RDF/AssociatiesEnRollen/src/Specificatie attributen gegenereerd voor associaties.docx
@@ -9,8 +9,6 @@
           <w:lang w:val="nl-BE"/>
         </w:rPr>
       </w:pPr>
-      <w:bookmarkStart w:id="0" w:name="_GoBack"/>
-      <w:bookmarkEnd w:id="0"/>
       <w:r>
         <w:rPr>
           <w:lang w:val="nl-BE"/>
@@ -1243,6 +1241,141 @@
           </w:p>
         </w:tc>
       </w:tr>
+      <w:tr>
+        <w:tc>
+          <w:tcPr>
+            <w:tcW w:w="1165" w:type="dxa"/>
+          </w:tcPr>
+          <w:p>
+            <w:pPr>
+              <w:pStyle w:val="NormalWeb"/>
+              <w:spacing w:before="0" w:beforeAutospacing="0" w:after="0" w:afterAutospacing="0"/>
+              <w:rPr>
+                <w:rFonts w:ascii="Calibri" w:hAnsi="Calibri" w:cs="Calibri"/>
+                <w:sz w:val="22"/>
+                <w:szCs w:val="22"/>
+                <w:lang w:val="nl-BE"/>
+              </w:rPr>
+            </w:pPr>
+            <w:r>
+              <w:rPr>
+                <w:rFonts w:ascii="Calibri" w:hAnsi="Calibri" w:cs="Calibri"/>
+                <w:sz w:val="22"/>
+                <w:szCs w:val="22"/>
+                <w:lang w:val="nl-BE"/>
+              </w:rPr>
+              <w:t>1.3</w:t>
+            </w:r>
+          </w:p>
+        </w:tc>
+        <w:tc>
+          <w:tcPr>
+            <w:tcW w:w="1170" w:type="dxa"/>
+          </w:tcPr>
+          <w:p>
+            <w:pPr>
+              <w:pStyle w:val="NormalWeb"/>
+              <w:spacing w:before="0" w:beforeAutospacing="0" w:after="0" w:afterAutospacing="0"/>
+              <w:rPr>
+                <w:rFonts w:ascii="Calibri" w:hAnsi="Calibri" w:cs="Calibri"/>
+                <w:sz w:val="22"/>
+                <w:szCs w:val="22"/>
+                <w:lang w:val="nl-BE"/>
+              </w:rPr>
+            </w:pPr>
+            <w:r>
+              <w:rPr>
+                <w:rFonts w:ascii="Calibri" w:hAnsi="Calibri" w:cs="Calibri"/>
+                <w:sz w:val="22"/>
+                <w:szCs w:val="22"/>
+                <w:lang w:val="nl-BE"/>
+              </w:rPr>
+              <w:t>5 dec. 19</w:t>
+            </w:r>
+          </w:p>
+        </w:tc>
+        <w:tc>
+          <w:tcPr>
+            <w:tcW w:w="1440" w:type="dxa"/>
+          </w:tcPr>
+          <w:p>
+            <w:pPr>
+              <w:pStyle w:val="NormalWeb"/>
+              <w:spacing w:before="0" w:beforeAutospacing="0" w:after="0" w:afterAutospacing="0"/>
+              <w:rPr>
+                <w:rFonts w:ascii="Calibri" w:hAnsi="Calibri" w:cs="Calibri"/>
+                <w:sz w:val="22"/>
+                <w:szCs w:val="22"/>
+                <w:lang w:val="nl-BE"/>
+              </w:rPr>
+            </w:pPr>
+            <w:r>
+              <w:rPr>
+                <w:rFonts w:ascii="Calibri" w:hAnsi="Calibri" w:cs="Calibri"/>
+                <w:sz w:val="22"/>
+                <w:szCs w:val="22"/>
+                <w:lang w:val="nl-BE"/>
+              </w:rPr>
+              <w:t xml:space="preserve">Martin </w:t>
+            </w:r>
+            <w:r>
+              <w:rPr>
+                <w:rFonts w:ascii="Calibri" w:hAnsi="Calibri" w:cs="Calibri"/>
+                <w:sz w:val="22"/>
+                <w:szCs w:val="22"/>
+                <w:lang w:val="nl-BE"/>
+              </w:rPr>
+              <w:t>Vanbrabant</w:t>
+            </w:r>
+          </w:p>
+        </w:tc>
+        <w:tc>
+          <w:tcPr>
+            <w:tcW w:w="5944" w:type="dxa"/>
+          </w:tcPr>
+          <w:p>
+            <w:pPr>
+              <w:pStyle w:val="NormalWeb"/>
+              <w:spacing w:before="0" w:beforeAutospacing="0" w:after="0" w:afterAutospacing="0"/>
+              <w:rPr>
+                <w:rFonts w:ascii="Calibri" w:hAnsi="Calibri" w:cs="Calibri"/>
+                <w:sz w:val="22"/>
+                <w:szCs w:val="22"/>
+                <w:lang w:val="nl-BE"/>
+              </w:rPr>
+            </w:pPr>
+            <w:r>
+              <w:rPr>
+                <w:rFonts w:ascii="Calibri" w:hAnsi="Calibri" w:cs="Calibri"/>
+                <w:sz w:val="22"/>
+                <w:szCs w:val="22"/>
+                <w:lang w:val="nl-BE"/>
+              </w:rPr>
+              <w:t xml:space="preserve">Behandeling '^' in </w:t>
+            </w:r>
+            <w:proofErr w:type="spellStart"/>
+            <w:r>
+              <w:rPr>
+                <w:rFonts w:ascii="Calibri" w:hAnsi="Calibri" w:cs="Calibri"/>
+                <w:sz w:val="22"/>
+                <w:szCs w:val="22"/>
+                <w:lang w:val="nl-BE"/>
+              </w:rPr>
+              <w:t>UMLname</w:t>
+            </w:r>
+            <w:proofErr w:type="spellEnd"/>
+            <w:r>
+              <w:rPr>
+                <w:rFonts w:ascii="Calibri" w:hAnsi="Calibri" w:cs="Calibri"/>
+                <w:sz w:val="22"/>
+                <w:szCs w:val="22"/>
+                <w:lang w:val="nl-BE"/>
+              </w:rPr>
+              <w:t>() toegevoegd</w:t>
+            </w:r>
+          </w:p>
+        </w:tc>
+      </w:tr>
     </w:tbl>
     <w:p>
       <w:pPr>
@@ -1277,12 +1410,12 @@
       <w:pPr>
         <w:pStyle w:val="Heading1"/>
       </w:pPr>
-      <w:bookmarkStart w:id="1" w:name="_Ref21420096"/>
+      <w:bookmarkStart w:id="0" w:name="_Ref21420096"/>
       <w:r>
         <w:lastRenderedPageBreak/>
         <w:t>Inleiding</w:t>
       </w:r>
-      <w:bookmarkEnd w:id="1"/>
+      <w:bookmarkEnd w:id="0"/>
     </w:p>
     <w:p>
       <w:pPr>
@@ -1599,7 +1732,47 @@
               <w:rPr>
                 <w:lang w:val="nl-BE"/>
               </w:rPr>
-              <w:t>. Niet te verwarren met de name tag!</w:t>
+              <w:t>,</w:t>
+            </w:r>
+            <w:r>
+              <w:rPr>
+                <w:lang w:val="nl-BE"/>
+              </w:rPr>
+              <w:t xml:space="preserve"> </w:t>
+            </w:r>
+            <w:r>
+              <w:rPr>
+                <w:b/>
+                <w:lang w:val="nl-BE"/>
+              </w:rPr>
+              <w:t>zonder</w:t>
+            </w:r>
+            <w:r>
+              <w:rPr>
+                <w:b/>
+                <w:lang w:val="nl-BE"/>
+              </w:rPr>
+              <w:t xml:space="preserve"> mogelijke leidende '^'</w:t>
+            </w:r>
+            <w:r>
+              <w:rPr>
+                <w:lang w:val="nl-BE"/>
+              </w:rPr>
+              <w:t>.</w:t>
+            </w:r>
+            <w:r>
+              <w:rPr>
+                <w:lang w:val="nl-BE"/>
+              </w:rPr>
+              <w:br/>
+            </w:r>
+            <w:bookmarkStart w:id="1" w:name="_GoBack"/>
+            <w:bookmarkEnd w:id="1"/>
+            <w:r>
+              <w:rPr>
+                <w:lang w:val="nl-BE"/>
+              </w:rPr>
+              <w:t>Niet te verwarren met de name tag!</w:t>
             </w:r>
           </w:p>
         </w:tc>
@@ -47771,7 +47944,7 @@
           <w:rPr>
             <w:noProof/>
           </w:rPr>
-          <w:t>21</w:t>
+          <w:t>22</w:t>
         </w:r>
         <w:r>
           <w:rPr>
@@ -49984,7 +50157,7 @@
 </file>
 
 <file path=customXml/itemProps1.xml><?xml version="1.0" encoding="utf-8"?>
-<ds:datastoreItem xmlns:ds="http://schemas.openxmlformats.org/officeDocument/2006/customXml" ds:itemID="{04201C14-AF8B-4F7E-B1B7-36A62AAFD51D}">
+<ds:datastoreItem xmlns:ds="http://schemas.openxmlformats.org/officeDocument/2006/customXml" ds:itemID="{1A19EFDC-7FEE-46E3-870E-8E452D0C445D}">
   <ds:schemaRefs>
     <ds:schemaRef ds:uri="http://schemas.openxmlformats.org/officeDocument/2006/bibliography"/>
   </ds:schemaRefs>

</xml_diff>

<commit_message>
versie 1.4 van Specificatie attributen gegenereerd voor associaties
</commit_message>
<xml_diff>
--- a/UML2RDF/AssociatiesEnRollen/src/Specificatie attributen gegenereerd voor associaties.docx
+++ b/UML2RDF/AssociatiesEnRollen/src/Specificatie attributen gegenereerd voor associaties.docx
@@ -9,6 +9,8 @@
           <w:lang w:val="nl-BE"/>
         </w:rPr>
       </w:pPr>
+      <w:bookmarkStart w:id="0" w:name="_GoBack"/>
+      <w:bookmarkEnd w:id="0"/>
       <w:r>
         <w:rPr>
           <w:lang w:val="nl-BE"/>
@@ -1376,6 +1378,141 @@
           </w:p>
         </w:tc>
       </w:tr>
+      <w:tr>
+        <w:tc>
+          <w:tcPr>
+            <w:tcW w:w="1165" w:type="dxa"/>
+          </w:tcPr>
+          <w:p>
+            <w:pPr>
+              <w:pStyle w:val="NormalWeb"/>
+              <w:spacing w:before="0" w:beforeAutospacing="0" w:after="0" w:afterAutospacing="0"/>
+              <w:rPr>
+                <w:rFonts w:ascii="Calibri" w:hAnsi="Calibri" w:cs="Calibri"/>
+                <w:sz w:val="22"/>
+                <w:szCs w:val="22"/>
+                <w:lang w:val="nl-BE"/>
+              </w:rPr>
+            </w:pPr>
+            <w:r>
+              <w:rPr>
+                <w:rFonts w:ascii="Calibri" w:hAnsi="Calibri" w:cs="Calibri"/>
+                <w:sz w:val="22"/>
+                <w:szCs w:val="22"/>
+                <w:lang w:val="nl-BE"/>
+              </w:rPr>
+              <w:t>1.4</w:t>
+            </w:r>
+          </w:p>
+        </w:tc>
+        <w:tc>
+          <w:tcPr>
+            <w:tcW w:w="1170" w:type="dxa"/>
+          </w:tcPr>
+          <w:p>
+            <w:pPr>
+              <w:pStyle w:val="NormalWeb"/>
+              <w:spacing w:before="0" w:beforeAutospacing="0" w:after="0" w:afterAutospacing="0"/>
+              <w:rPr>
+                <w:rFonts w:ascii="Calibri" w:hAnsi="Calibri" w:cs="Calibri"/>
+                <w:sz w:val="22"/>
+                <w:szCs w:val="22"/>
+                <w:lang w:val="nl-BE"/>
+              </w:rPr>
+            </w:pPr>
+            <w:r>
+              <w:rPr>
+                <w:rFonts w:ascii="Calibri" w:hAnsi="Calibri" w:cs="Calibri"/>
+                <w:sz w:val="22"/>
+                <w:szCs w:val="22"/>
+                <w:lang w:val="nl-BE"/>
+              </w:rPr>
+              <w:t>3 jan. 20</w:t>
+            </w:r>
+          </w:p>
+        </w:tc>
+        <w:tc>
+          <w:tcPr>
+            <w:tcW w:w="1440" w:type="dxa"/>
+          </w:tcPr>
+          <w:p>
+            <w:pPr>
+              <w:pStyle w:val="NormalWeb"/>
+              <w:spacing w:before="0" w:beforeAutospacing="0" w:after="0" w:afterAutospacing="0"/>
+              <w:rPr>
+                <w:rFonts w:ascii="Calibri" w:hAnsi="Calibri" w:cs="Calibri"/>
+                <w:sz w:val="22"/>
+                <w:szCs w:val="22"/>
+                <w:lang w:val="nl-BE"/>
+              </w:rPr>
+            </w:pPr>
+            <w:r>
+              <w:rPr>
+                <w:rFonts w:ascii="Calibri" w:hAnsi="Calibri" w:cs="Calibri"/>
+                <w:sz w:val="22"/>
+                <w:szCs w:val="22"/>
+                <w:lang w:val="nl-BE"/>
+              </w:rPr>
+              <w:t>Martin Vanbrabant</w:t>
+            </w:r>
+          </w:p>
+        </w:tc>
+        <w:tc>
+          <w:tcPr>
+            <w:tcW w:w="5944" w:type="dxa"/>
+          </w:tcPr>
+          <w:p>
+            <w:pPr>
+              <w:pStyle w:val="NormalWeb"/>
+              <w:spacing w:before="0" w:beforeAutospacing="0" w:after="0" w:afterAutospacing="0"/>
+              <w:rPr>
+                <w:rFonts w:ascii="Calibri" w:hAnsi="Calibri" w:cs="Calibri"/>
+                <w:sz w:val="22"/>
+                <w:szCs w:val="22"/>
+                <w:lang w:val="nl-BE"/>
+              </w:rPr>
+            </w:pPr>
+            <w:r>
+              <w:rPr>
+                <w:rFonts w:ascii="Calibri" w:hAnsi="Calibri" w:cs="Calibri"/>
+                <w:sz w:val="22"/>
+                <w:szCs w:val="22"/>
+                <w:lang w:val="nl-BE"/>
+              </w:rPr>
+              <w:t>Aanpassing zodat tolower1() niet meer wordt toegepast op name tags van associaties in formules 1.1.3 en 5.1.3</w:t>
+            </w:r>
+            <w:r>
+              <w:rPr>
+                <w:rFonts w:ascii="Calibri" w:hAnsi="Calibri" w:cs="Calibri"/>
+                <w:sz w:val="22"/>
+                <w:szCs w:val="22"/>
+                <w:lang w:val="nl-BE"/>
+              </w:rPr>
+              <w:t xml:space="preserve">, met gevolgen voor de </w:t>
+            </w:r>
+            <w:proofErr w:type="spellStart"/>
+            <w:r>
+              <w:rPr>
+                <w:rFonts w:ascii="Calibri" w:hAnsi="Calibri" w:cs="Calibri"/>
+                <w:sz w:val="22"/>
+                <w:szCs w:val="22"/>
+                <w:lang w:val="nl-BE"/>
+              </w:rPr>
+              <w:t>uri's</w:t>
+            </w:r>
+            <w:proofErr w:type="spellEnd"/>
+            <w:r>
+              <w:rPr>
+                <w:rFonts w:ascii="Calibri" w:hAnsi="Calibri" w:cs="Calibri"/>
+                <w:sz w:val="22"/>
+                <w:szCs w:val="22"/>
+                <w:lang w:val="nl-BE"/>
+              </w:rPr>
+              <w:t xml:space="preserve"> in formules 1.1.5 en 5.1.5. </w:t>
+            </w:r>
+          </w:p>
+        </w:tc>
+      </w:tr>
     </w:tbl>
     <w:p>
       <w:pPr>
@@ -1410,12 +1547,12 @@
       <w:pPr>
         <w:pStyle w:val="Heading1"/>
       </w:pPr>
-      <w:bookmarkStart w:id="0" w:name="_Ref21420096"/>
+      <w:bookmarkStart w:id="1" w:name="_Ref21420096"/>
       <w:r>
         <w:lastRenderedPageBreak/>
         <w:t>Inleiding</w:t>
       </w:r>
-      <w:bookmarkEnd w:id="0"/>
+      <w:bookmarkEnd w:id="1"/>
     </w:p>
     <w:p>
       <w:pPr>
@@ -1598,13 +1735,13 @@
         <w:tblLook w:val="04A0" w:firstRow="1" w:lastRow="0" w:firstColumn="1" w:lastColumn="0" w:noHBand="0" w:noVBand="1"/>
       </w:tblPr>
       <w:tblGrid>
-        <w:gridCol w:w="2695"/>
-        <w:gridCol w:w="7761"/>
+        <w:gridCol w:w="3457"/>
+        <w:gridCol w:w="6999"/>
       </w:tblGrid>
       <w:tr>
         <w:tc>
           <w:tcPr>
-            <w:tcW w:w="2695" w:type="dxa"/>
+            <w:tcW w:w="3457" w:type="dxa"/>
           </w:tcPr>
           <w:p>
             <w:pPr>
@@ -1628,7 +1765,7 @@
         </w:tc>
         <w:tc>
           <w:tcPr>
-            <w:tcW w:w="7761" w:type="dxa"/>
+            <w:tcW w:w="6999" w:type="dxa"/>
           </w:tcPr>
           <w:p>
             <w:pPr>
@@ -1648,7 +1785,7 @@
       <w:tr>
         <w:tc>
           <w:tcPr>
-            <w:tcW w:w="2695" w:type="dxa"/>
+            <w:tcW w:w="3457" w:type="dxa"/>
           </w:tcPr>
           <w:p>
             <w:pPr>
@@ -1703,7 +1840,7 @@
         </w:tc>
         <w:tc>
           <w:tcPr>
-            <w:tcW w:w="7761" w:type="dxa"/>
+            <w:tcW w:w="6999" w:type="dxa"/>
           </w:tcPr>
           <w:p>
             <w:pPr>
@@ -1766,8 +1903,6 @@
               </w:rPr>
               <w:br/>
             </w:r>
-            <w:bookmarkStart w:id="1" w:name="_GoBack"/>
-            <w:bookmarkEnd w:id="1"/>
             <w:r>
               <w:rPr>
                 <w:lang w:val="nl-BE"/>
@@ -1780,7 +1915,7 @@
       <w:tr>
         <w:tc>
           <w:tcPr>
-            <w:tcW w:w="2695" w:type="dxa"/>
+            <w:tcW w:w="3457" w:type="dxa"/>
           </w:tcPr>
           <w:p>
             <w:pPr>
@@ -1835,7 +1970,7 @@
         </w:tc>
         <w:tc>
           <w:tcPr>
-            <w:tcW w:w="7761" w:type="dxa"/>
+            <w:tcW w:w="6999" w:type="dxa"/>
           </w:tcPr>
           <w:p>
             <w:pPr>
@@ -1891,7 +2026,19 @@
               <w:rPr>
                 <w:lang w:val="nl-BE"/>
               </w:rPr>
-              <w:t xml:space="preserve"> of indien deze niet bestaat, </w:t>
+              <w:t xml:space="preserve"> of indien deze niet bestaat</w:t>
+            </w:r>
+            <w:r>
+              <w:rPr>
+                <w:lang w:val="nl-BE"/>
+              </w:rPr>
+              <w:t xml:space="preserve"> of leeg is:</w:t>
+            </w:r>
+            <w:r>
+              <w:rPr>
+                <w:lang w:val="nl-BE"/>
+              </w:rPr>
+              <w:t xml:space="preserve"> </w:t>
             </w:r>
             <w:proofErr w:type="spellStart"/>
             <w:r>
@@ -1945,7 +2092,7 @@
       <w:tr>
         <w:tc>
           <w:tcPr>
-            <w:tcW w:w="2695" w:type="dxa"/>
+            <w:tcW w:w="3457" w:type="dxa"/>
           </w:tcPr>
           <w:p>
             <w:pPr>
@@ -2009,7 +2156,7 @@
         </w:tc>
         <w:tc>
           <w:tcPr>
-            <w:tcW w:w="7761" w:type="dxa"/>
+            <w:tcW w:w="6999" w:type="dxa"/>
           </w:tcPr>
           <w:p>
             <w:pPr>
@@ -2046,7 +2193,7 @@
       <w:tr>
         <w:tc>
           <w:tcPr>
-            <w:tcW w:w="2695" w:type="dxa"/>
+            <w:tcW w:w="3457" w:type="dxa"/>
           </w:tcPr>
           <w:p>
             <w:pPr>
@@ -2101,7 +2248,7 @@
         </w:tc>
         <w:tc>
           <w:tcPr>
-            <w:tcW w:w="7761" w:type="dxa"/>
+            <w:tcW w:w="6999" w:type="dxa"/>
           </w:tcPr>
           <w:p>
             <w:pPr>
@@ -2155,7 +2302,7 @@
       <w:tr>
         <w:tc>
           <w:tcPr>
-            <w:tcW w:w="2695" w:type="dxa"/>
+            <w:tcW w:w="3457" w:type="dxa"/>
           </w:tcPr>
           <w:p>
             <w:pPr>
@@ -2179,7 +2326,7 @@
         </w:tc>
         <w:tc>
           <w:tcPr>
-            <w:tcW w:w="7761" w:type="dxa"/>
+            <w:tcW w:w="6999" w:type="dxa"/>
           </w:tcPr>
           <w:p>
             <w:pPr>
@@ -2189,9 +2336,18 @@
             </w:pPr>
             <w:r>
               <w:rPr>
+                <w:rFonts w:ascii="Courier New" w:hAnsi="Courier New" w:cs="Courier New"/>
+                <w:sz w:val="20"/>
+                <w:szCs w:val="20"/>
                 <w:lang w:val="nl-BE"/>
               </w:rPr>
-              <w:t>tekst, maar met eerste karakter omgezet naar kleine letter.</w:t>
+              <w:t>tekst</w:t>
+            </w:r>
+            <w:r>
+              <w:rPr>
+                <w:lang w:val="nl-BE"/>
+              </w:rPr>
+              <w:t>, maar met eerste karakter omgezet naar kleine letter.</w:t>
             </w:r>
           </w:p>
         </w:tc>
@@ -2199,7 +2355,7 @@
       <w:tr>
         <w:tc>
           <w:tcPr>
-            <w:tcW w:w="2695" w:type="dxa"/>
+            <w:tcW w:w="3457" w:type="dxa"/>
           </w:tcPr>
           <w:p>
             <w:pPr>
@@ -2252,7 +2408,7 @@
         </w:tc>
         <w:tc>
           <w:tcPr>
-            <w:tcW w:w="7761" w:type="dxa"/>
+            <w:tcW w:w="6999" w:type="dxa"/>
           </w:tcPr>
           <w:p>
             <w:pPr>
@@ -2339,6 +2495,120 @@
           </w:p>
         </w:tc>
       </w:tr>
+      <w:tr>
+        <w:tc>
+          <w:tcPr>
+            <w:tcW w:w="3457" w:type="dxa"/>
+          </w:tcPr>
+          <w:p>
+            <w:pPr>
+              <w:rPr>
+                <w:rFonts w:ascii="Courier New" w:hAnsi="Courier New" w:cs="Courier New"/>
+                <w:sz w:val="20"/>
+                <w:szCs w:val="20"/>
+                <w:lang w:val="nl-BE"/>
+              </w:rPr>
+            </w:pPr>
+            <w:r>
+              <w:rPr>
+                <w:rFonts w:ascii="Courier New" w:hAnsi="Courier New" w:cs="Courier New"/>
+                <w:sz w:val="20"/>
+                <w:szCs w:val="20"/>
+                <w:lang w:val="nl-BE"/>
+              </w:rPr>
+              <w:t>or(a, b)</w:t>
+            </w:r>
+          </w:p>
+        </w:tc>
+        <w:tc>
+          <w:tcPr>
+            <w:tcW w:w="6999" w:type="dxa"/>
+          </w:tcPr>
+          <w:p>
+            <w:pPr>
+              <w:rPr>
+                <w:lang w:val="nl-BE"/>
+              </w:rPr>
+            </w:pPr>
+            <w:r>
+              <w:rPr>
+                <w:lang w:val="nl-BE"/>
+              </w:rPr>
+              <w:t xml:space="preserve">Als de brongegevens voor </w:t>
+            </w:r>
+            <w:r>
+              <w:rPr>
+                <w:rFonts w:ascii="Courier New" w:hAnsi="Courier New" w:cs="Courier New"/>
+                <w:sz w:val="20"/>
+                <w:szCs w:val="20"/>
+                <w:lang w:val="nl-BE"/>
+              </w:rPr>
+              <w:t>a</w:t>
+            </w:r>
+            <w:r>
+              <w:rPr>
+                <w:lang w:val="nl-BE"/>
+              </w:rPr>
+              <w:t xml:space="preserve"> aanwezig zijn en </w:t>
+            </w:r>
+            <w:r>
+              <w:rPr>
+                <w:rFonts w:ascii="Courier New" w:hAnsi="Courier New" w:cs="Courier New"/>
+                <w:sz w:val="20"/>
+                <w:szCs w:val="20"/>
+                <w:lang w:val="nl-BE"/>
+              </w:rPr>
+              <w:t>a</w:t>
+            </w:r>
+            <w:r>
+              <w:rPr>
+                <w:lang w:val="nl-BE"/>
+              </w:rPr>
+              <w:t xml:space="preserve"> is niet leeg: </w:t>
+            </w:r>
+            <w:r>
+              <w:rPr>
+                <w:rFonts w:ascii="Courier New" w:hAnsi="Courier New" w:cs="Courier New"/>
+                <w:sz w:val="20"/>
+                <w:szCs w:val="20"/>
+                <w:lang w:val="nl-BE"/>
+              </w:rPr>
+              <w:t>a</w:t>
+            </w:r>
+            <w:r>
+              <w:rPr>
+                <w:lang w:val="nl-BE"/>
+              </w:rPr>
+              <w:t>;</w:t>
+            </w:r>
+          </w:p>
+          <w:p>
+            <w:pPr>
+              <w:rPr>
+                <w:lang w:val="nl-BE"/>
+              </w:rPr>
+            </w:pPr>
+            <w:r>
+              <w:rPr>
+                <w:lang w:val="nl-BE"/>
+              </w:rPr>
+              <w:t xml:space="preserve">anders: </w:t>
+            </w:r>
+            <w:r>
+              <w:rPr>
+                <w:rFonts w:ascii="Courier New" w:hAnsi="Courier New" w:cs="Courier New"/>
+                <w:sz w:val="20"/>
+                <w:szCs w:val="20"/>
+                <w:lang w:val="nl-BE"/>
+              </w:rPr>
+              <w:t>b</w:t>
+            </w:r>
+            <w:r>
+              <w:t>.</w:t>
+            </w:r>
+          </w:p>
+        </w:tc>
+      </w:tr>
     </w:tbl>
     <w:p>
       <w:pPr>
@@ -2967,7 +3237,14 @@
         <w:rPr>
           <w:lang w:val="nl-BE"/>
         </w:rPr>
-        <w:t xml:space="preserve"> Om eenvoudig voorbeelden te kunnen maken van andere eigenschappen van een aanwezig element, werden volgende afspraken gehanteerd. Deze zijn ook geïmplementeerd in de voorbeeld .EAP bestanden.</w:t>
+        <w:t xml:space="preserve"> Om eenvoudig voorbeelden te kunnen maken van andere eigenschappen van </w:t>
+      </w:r>
+      <w:r>
+        <w:rPr>
+          <w:lang w:val="nl-BE"/>
+        </w:rPr>
+        <w:lastRenderedPageBreak/>
+        <w:t>een aanwezig element, werden volgende afspraken gehanteerd. Deze zijn ook geïmplementeerd in de voorbeeld .EAP bestanden.</w:t>
       </w:r>
     </w:p>
     <w:p>
@@ -3011,7 +3288,6 @@
         <w:rPr>
           <w:lang w:val="nl-BE"/>
         </w:rPr>
-        <w:lastRenderedPageBreak/>
         <w:t xml:space="preserve">De waarde van de altijd aanwezige tag </w:t>
       </w:r>
       <w:r>
@@ -5991,16 +6267,20 @@
         <w:rPr>
           <w:lang w:val="en-US"/>
         </w:rPr>
-        <w:t xml:space="preserve"> = tolower1(</w:t>
-      </w:r>
-      <w:proofErr w:type="spellStart"/>
-      <w:r>
-        <w:rPr>
-          <w:lang w:val="en-US"/>
-        </w:rPr>
-        <w:t>effectiveName</w:t>
-      </w:r>
-      <w:proofErr w:type="spellEnd"/>
+        <w:t xml:space="preserve"> = </w:t>
+      </w:r>
+      <w:r>
+        <w:rPr>
+          <w:lang w:val="en-US"/>
+        </w:rPr>
+        <w:t>or(n</w:t>
+      </w:r>
+      <w:r>
+        <w:rPr>
+          <w:lang w:val="en-US"/>
+        </w:rPr>
+        <w:t>ame</w:t>
+      </w:r>
       <w:r>
         <w:rPr>
           <w:lang w:val="en-US"/>
@@ -6019,7 +6299,53 @@
         <w:rPr>
           <w:lang w:val="en-US"/>
         </w:rPr>
+        <w:t>)</w:t>
+      </w:r>
+      <w:r>
+        <w:rPr>
+          <w:lang w:val="en-US"/>
+        </w:rPr>
+        <w:t xml:space="preserve">, </w:t>
+      </w:r>
+      <w:r>
+        <w:rPr>
+          <w:lang w:val="en-US"/>
+        </w:rPr>
+        <w:t>tolower1(</w:t>
+      </w:r>
+      <w:proofErr w:type="spellStart"/>
+      <w:r>
+        <w:rPr>
+          <w:lang w:val="en-US"/>
+        </w:rPr>
+        <w:t>UMLname</w:t>
+      </w:r>
+      <w:proofErr w:type="spellEnd"/>
+      <w:r>
+        <w:rPr>
+          <w:lang w:val="en-US"/>
+        </w:rPr>
+        <w:t>(</w:t>
+      </w:r>
+      <w:proofErr w:type="spellStart"/>
+      <w:r>
+        <w:rPr>
+          <w:lang w:val="en-US"/>
+        </w:rPr>
+        <w:t>assoc</w:t>
+      </w:r>
+      <w:proofErr w:type="spellEnd"/>
+      <w:r>
+        <w:rPr>
+          <w:lang w:val="en-US"/>
+        </w:rPr>
         <w:t>))</w:t>
+      </w:r>
+      <w:r>
+        <w:rPr>
+          <w:lang w:val="en-US"/>
+        </w:rPr>
+        <w:t>)</w:t>
       </w:r>
     </w:p>
     <w:p>
@@ -6146,62 +6472,76 @@
         <w:rPr>
           <w:rStyle w:val="Hyperlink"/>
           <w:rFonts w:ascii="Courier New" w:hAnsi="Courier New" w:cs="Courier New"/>
-          <w:color w:val="00B050"/>
-          <w:sz w:val="20"/>
-          <w:szCs w:val="20"/>
-          <w:u w:val="none"/>
-          <w:lang w:val="nl-BE"/>
-        </w:rPr>
-      </w:pPr>
-      <w:r>
-        <w:rPr>
-          <w:rStyle w:val="Hyperlink"/>
-          <w:rFonts w:ascii="Courier New" w:hAnsi="Courier New" w:cs="Courier New"/>
-          <w:color w:val="00B050"/>
+          <w:color w:val="FF0000"/>
+          <w:sz w:val="20"/>
+          <w:szCs w:val="20"/>
+          <w:u w:val="none"/>
+          <w:lang w:val="nl-BE"/>
+        </w:rPr>
+      </w:pPr>
+      <w:r>
+        <w:rPr>
+          <w:rStyle w:val="Hyperlink"/>
+          <w:rFonts w:ascii="Courier New" w:hAnsi="Courier New" w:cs="Courier New"/>
+          <w:color w:val="FF0000"/>
           <w:sz w:val="20"/>
           <w:szCs w:val="20"/>
           <w:u w:val="none"/>
           <w:lang w:val="nl-BE"/>
         </w:rPr>
         <w:lastRenderedPageBreak/>
-        <w:t>heeft01_na</w:t>
-      </w:r>
-      <w:r>
-        <w:rPr>
-          <w:rStyle w:val="Hyperlink"/>
-          <w:rFonts w:ascii="Courier New" w:hAnsi="Courier New" w:cs="Courier New"/>
-          <w:color w:val="00B050"/>
-          <w:sz w:val="20"/>
-          <w:szCs w:val="20"/>
-          <w:u w:val="none"/>
-          <w:lang w:val="nl-BE"/>
-        </w:rPr>
-        <w:t>am</w:t>
-      </w:r>
-    </w:p>
-    <w:p>
-      <w:pPr>
-        <w:rPr>
-          <w:rStyle w:val="Hyperlink"/>
-          <w:rFonts w:ascii="Courier New" w:hAnsi="Courier New" w:cs="Courier New"/>
-          <w:color w:val="00B050"/>
-          <w:sz w:val="20"/>
-          <w:szCs w:val="20"/>
-          <w:u w:val="none"/>
-          <w:lang w:val="nl-BE"/>
-        </w:rPr>
-      </w:pPr>
-      <w:r>
-        <w:rPr>
-          <w:rStyle w:val="Hyperlink"/>
-          <w:rFonts w:ascii="Courier New" w:hAnsi="Courier New" w:cs="Courier New"/>
-          <w:color w:val="00B050"/>
-          <w:sz w:val="20"/>
-          <w:szCs w:val="20"/>
-          <w:u w:val="none"/>
-          <w:lang w:val="nl-BE"/>
-        </w:rPr>
-        <w:t>heeft21_naam</w:t>
+        <w:t xml:space="preserve">Heeft01_naam </w:t>
+      </w:r>
+      <w:r>
+        <w:rPr>
+          <w:rStyle w:val="Hyperlink"/>
+          <w:rFonts w:ascii="Courier New" w:hAnsi="Courier New" w:cs="Courier New"/>
+          <w:b/>
+          <w:color w:val="FF0000"/>
+          <w:sz w:val="20"/>
+          <w:szCs w:val="20"/>
+          <w:u w:val="none"/>
+          <w:lang w:val="nl-BE"/>
+        </w:rPr>
+        <w:t>[kleine letter h]</w:t>
+      </w:r>
+    </w:p>
+    <w:p>
+      <w:pPr>
+        <w:rPr>
+          <w:rStyle w:val="Hyperlink"/>
+          <w:rFonts w:ascii="Courier New" w:hAnsi="Courier New" w:cs="Courier New"/>
+          <w:color w:val="FF0000"/>
+          <w:sz w:val="20"/>
+          <w:szCs w:val="20"/>
+          <w:u w:val="none"/>
+          <w:lang w:val="nl-BE"/>
+        </w:rPr>
+      </w:pPr>
+      <w:r>
+        <w:rPr>
+          <w:rStyle w:val="Hyperlink"/>
+          <w:rFonts w:ascii="Courier New" w:hAnsi="Courier New" w:cs="Courier New"/>
+          <w:color w:val="FF0000"/>
+          <w:sz w:val="20"/>
+          <w:szCs w:val="20"/>
+          <w:u w:val="none"/>
+          <w:lang w:val="nl-BE"/>
+        </w:rPr>
+        <w:t xml:space="preserve">Heeft21_naam </w:t>
+      </w:r>
+      <w:r>
+        <w:rPr>
+          <w:rStyle w:val="Hyperlink"/>
+          <w:rFonts w:ascii="Courier New" w:hAnsi="Courier New" w:cs="Courier New"/>
+          <w:b/>
+          <w:color w:val="FF0000"/>
+          <w:sz w:val="20"/>
+          <w:szCs w:val="20"/>
+          <w:u w:val="none"/>
+          <w:lang w:val="nl-BE"/>
+        </w:rPr>
+        <w:t>[kleine letter h]</w:t>
       </w:r>
     </w:p>
     <w:p>
@@ -6793,68 +7133,83 @@
         <w:rPr>
           <w:rStyle w:val="Hyperlink"/>
           <w:rFonts w:ascii="Courier New" w:hAnsi="Courier New" w:cs="Courier New"/>
-          <w:color w:val="00B050"/>
-          <w:sz w:val="20"/>
-          <w:szCs w:val="20"/>
-          <w:u w:val="none"/>
-          <w:lang w:val="nl-BE"/>
-        </w:rPr>
-      </w:pPr>
-      <w:r>
-        <w:rPr>
-          <w:rStyle w:val="Hyperlink"/>
-          <w:rFonts w:ascii="Courier New" w:hAnsi="Courier New" w:cs="Courier New"/>
-          <w:color w:val="00B050"/>
-          <w:sz w:val="20"/>
-          <w:szCs w:val="20"/>
-          <w:u w:val="none"/>
-          <w:lang w:val="nl-BE"/>
-        </w:rPr>
-        <w:t>https://data.vlaanderen.be/ns/mijndomein#heeft01_naam</w:t>
-      </w:r>
-    </w:p>
-    <w:p>
-      <w:pPr>
-        <w:rPr>
-          <w:rStyle w:val="Hyperlink"/>
-          <w:color w:val="00B050"/>
-          <w:sz w:val="20"/>
-          <w:szCs w:val="20"/>
-          <w:u w:val="none"/>
-          <w:lang w:val="nl-BE"/>
-        </w:rPr>
-      </w:pPr>
-      <w:r>
-        <w:rPr>
-          <w:rStyle w:val="Hyperlink"/>
-          <w:rFonts w:ascii="Courier New" w:hAnsi="Courier New" w:cs="Courier New"/>
-          <w:color w:val="00B050"/>
-          <w:sz w:val="20"/>
-          <w:szCs w:val="20"/>
-          <w:u w:val="none"/>
-          <w:lang w:val="nl-BE"/>
-        </w:rPr>
-        <w:t>https://data.vlaanderen.be/ns/mijndomein#heeft21_naam</w:t>
-      </w:r>
-      <w:r>
-        <w:rPr>
-          <w:rStyle w:val="Hyperlink"/>
-          <w:color w:val="00B050"/>
-          <w:sz w:val="20"/>
-          <w:szCs w:val="20"/>
-          <w:u w:val="none"/>
-          <w:lang w:val="nl-BE"/>
-        </w:rPr>
-        <w:t xml:space="preserve"> </w:t>
-      </w:r>
-    </w:p>
-    <w:p>
-      <w:pPr>
-        <w:rPr>
+          <w:color w:val="FF0000"/>
+          <w:sz w:val="20"/>
+          <w:szCs w:val="20"/>
+          <w:u w:val="none"/>
           <w:lang w:val="nl-BE"/>
         </w:rPr>
       </w:pPr>
       <w:bookmarkStart w:id="5" w:name="_Ref18431321"/>
+      <w:r>
+        <w:rPr>
+          <w:rStyle w:val="Hyperlink"/>
+          <w:rFonts w:ascii="Courier New" w:hAnsi="Courier New" w:cs="Courier New"/>
+          <w:color w:val="FF0000"/>
+          <w:sz w:val="20"/>
+          <w:szCs w:val="20"/>
+          <w:u w:val="none"/>
+          <w:lang w:val="nl-BE"/>
+        </w:rPr>
+        <w:t xml:space="preserve">https://data.vlaanderen.be/ns/mijndomein#Heeft01_naam </w:t>
+      </w:r>
+      <w:r>
+        <w:rPr>
+          <w:rStyle w:val="Hyperlink"/>
+          <w:rFonts w:ascii="Courier New" w:hAnsi="Courier New" w:cs="Courier New"/>
+          <w:b/>
+          <w:color w:val="FF0000"/>
+          <w:sz w:val="20"/>
+          <w:szCs w:val="20"/>
+          <w:u w:val="none"/>
+          <w:lang w:val="nl-BE"/>
+        </w:rPr>
+        <w:t>[kleine letter h]</w:t>
+      </w:r>
+    </w:p>
+    <w:p>
+      <w:pPr>
+        <w:rPr>
+          <w:rStyle w:val="Hyperlink"/>
+          <w:color w:val="FF0000"/>
+          <w:sz w:val="20"/>
+          <w:szCs w:val="20"/>
+          <w:u w:val="none"/>
+          <w:lang w:val="nl-BE"/>
+        </w:rPr>
+      </w:pPr>
+      <w:r>
+        <w:rPr>
+          <w:rStyle w:val="Hyperlink"/>
+          <w:rFonts w:ascii="Courier New" w:hAnsi="Courier New" w:cs="Courier New"/>
+          <w:color w:val="FF0000"/>
+          <w:sz w:val="20"/>
+          <w:szCs w:val="20"/>
+          <w:u w:val="none"/>
+          <w:lang w:val="nl-BE"/>
+        </w:rPr>
+        <w:t xml:space="preserve">https://data.vlaanderen.be/ns/mijndomein#Heeft21_naam </w:t>
+      </w:r>
+      <w:r>
+        <w:rPr>
+          <w:rStyle w:val="Hyperlink"/>
+          <w:rFonts w:ascii="Courier New" w:hAnsi="Courier New" w:cs="Courier New"/>
+          <w:b/>
+          <w:color w:val="FF0000"/>
+          <w:sz w:val="20"/>
+          <w:szCs w:val="20"/>
+          <w:u w:val="none"/>
+          <w:lang w:val="nl-BE"/>
+        </w:rPr>
+        <w:t>[kleine letter h]</w:t>
+      </w:r>
+    </w:p>
+    <w:p>
+      <w:pPr>
+        <w:rPr>
+          <w:lang w:val="nl-BE"/>
+        </w:rPr>
+      </w:pPr>
       <w:r>
         <w:rPr>
           <w:lang w:val="nl-BE"/>
@@ -19079,41 +19434,79 @@
         <w:rPr>
           <w:lang w:val="en-US"/>
         </w:rPr>
+        <w:t xml:space="preserve">) = </w:t>
+      </w:r>
+      <w:r>
+        <w:rPr>
+          <w:lang w:val="en-US"/>
+        </w:rPr>
+        <w:t>or(n</w:t>
+      </w:r>
+      <w:r>
+        <w:rPr>
+          <w:lang w:val="en-US"/>
+        </w:rPr>
+        <w:t>ame</w:t>
+      </w:r>
+      <w:r>
+        <w:rPr>
+          <w:lang w:val="en-US"/>
+        </w:rPr>
+        <w:t>(</w:t>
+      </w:r>
+      <w:proofErr w:type="spellStart"/>
+      <w:r>
+        <w:rPr>
+          <w:lang w:val="en-US"/>
+        </w:rPr>
+        <w:t>assoc</w:t>
+      </w:r>
+      <w:proofErr w:type="spellEnd"/>
+      <w:r>
+        <w:rPr>
+          <w:lang w:val="en-US"/>
+        </w:rPr>
+        <w:t xml:space="preserve">), </w:t>
+      </w:r>
+      <w:r>
+        <w:rPr>
+          <w:lang w:val="en-US"/>
+        </w:rPr>
+        <w:t>tolower1(</w:t>
+      </w:r>
+      <w:proofErr w:type="spellStart"/>
+      <w:r>
+        <w:rPr>
+          <w:lang w:val="en-US"/>
+        </w:rPr>
+        <w:t>UMLname</w:t>
+      </w:r>
+      <w:proofErr w:type="spellEnd"/>
+      <w:r>
+        <w:rPr>
+          <w:lang w:val="en-US"/>
+        </w:rPr>
+        <w:t>(</w:t>
+      </w:r>
+      <w:proofErr w:type="spellStart"/>
+      <w:r>
+        <w:rPr>
+          <w:lang w:val="en-US"/>
+        </w:rPr>
+        <w:t>assoc</w:t>
+      </w:r>
+      <w:proofErr w:type="spellEnd"/>
+      <w:r>
+        <w:rPr>
+          <w:lang w:val="en-US"/>
+        </w:rPr>
+        <w:t>))</w:t>
+      </w:r>
+      <w:r>
+        <w:rPr>
+          <w:lang w:val="en-US"/>
+        </w:rPr>
         <w:t>)</w:t>
-      </w:r>
-      <w:r>
-        <w:rPr>
-          <w:lang w:val="en-US"/>
-        </w:rPr>
-        <w:t xml:space="preserve"> = tolower1(</w:t>
-      </w:r>
-      <w:proofErr w:type="spellStart"/>
-      <w:r>
-        <w:rPr>
-          <w:lang w:val="en-US"/>
-        </w:rPr>
-        <w:t>effectiveName</w:t>
-      </w:r>
-      <w:proofErr w:type="spellEnd"/>
-      <w:r>
-        <w:rPr>
-          <w:lang w:val="en-US"/>
-        </w:rPr>
-        <w:t>(</w:t>
-      </w:r>
-      <w:proofErr w:type="spellStart"/>
-      <w:r>
-        <w:rPr>
-          <w:lang w:val="en-US"/>
-        </w:rPr>
-        <w:t>assoc</w:t>
-      </w:r>
-      <w:proofErr w:type="spellEnd"/>
-      <w:r>
-        <w:rPr>
-          <w:lang w:val="en-US"/>
-        </w:rPr>
-        <w:t>))</w:t>
       </w:r>
     </w:p>
     <w:p>
@@ -19239,49 +19632,75 @@
         <w:rPr>
           <w:rStyle w:val="Hyperlink"/>
           <w:rFonts w:ascii="Courier New" w:hAnsi="Courier New" w:cs="Courier New"/>
-          <w:color w:val="00B050"/>
-          <w:sz w:val="20"/>
-          <w:szCs w:val="20"/>
-          <w:u w:val="none"/>
-          <w:lang w:val="nl-BE"/>
-        </w:rPr>
-      </w:pPr>
-      <w:r>
-        <w:rPr>
-          <w:rStyle w:val="Hyperlink"/>
-          <w:rFonts w:ascii="Courier New" w:hAnsi="Courier New" w:cs="Courier New"/>
-          <w:color w:val="00B050"/>
-          <w:sz w:val="20"/>
-          <w:szCs w:val="20"/>
-          <w:u w:val="none"/>
-          <w:lang w:val="nl-BE"/>
-        </w:rPr>
-        <w:t>heeft05_naam</w:t>
-      </w:r>
-    </w:p>
-    <w:p>
-      <w:pPr>
-        <w:rPr>
-          <w:rStyle w:val="Hyperlink"/>
-          <w:rFonts w:ascii="Courier New" w:hAnsi="Courier New" w:cs="Courier New"/>
-          <w:color w:val="00B050"/>
-          <w:sz w:val="20"/>
-          <w:szCs w:val="20"/>
-          <w:u w:val="none"/>
-          <w:lang w:val="nl-BE"/>
-        </w:rPr>
-      </w:pPr>
-      <w:r>
-        <w:rPr>
-          <w:rStyle w:val="Hyperlink"/>
-          <w:rFonts w:ascii="Courier New" w:hAnsi="Courier New" w:cs="Courier New"/>
-          <w:color w:val="00B050"/>
-          <w:sz w:val="20"/>
-          <w:szCs w:val="20"/>
-          <w:u w:val="none"/>
-          <w:lang w:val="nl-BE"/>
-        </w:rPr>
-        <w:t>heeft25_naam</w:t>
+          <w:color w:val="FF0000"/>
+          <w:sz w:val="20"/>
+          <w:szCs w:val="20"/>
+          <w:u w:val="none"/>
+          <w:lang w:val="nl-BE"/>
+        </w:rPr>
+      </w:pPr>
+      <w:r>
+        <w:rPr>
+          <w:rStyle w:val="Hyperlink"/>
+          <w:rFonts w:ascii="Courier New" w:hAnsi="Courier New" w:cs="Courier New"/>
+          <w:color w:val="FF0000"/>
+          <w:sz w:val="20"/>
+          <w:szCs w:val="20"/>
+          <w:u w:val="none"/>
+          <w:lang w:val="nl-BE"/>
+        </w:rPr>
+        <w:t xml:space="preserve">Heeft05_naam </w:t>
+      </w:r>
+      <w:r>
+        <w:rPr>
+          <w:rStyle w:val="Hyperlink"/>
+          <w:rFonts w:ascii="Courier New" w:hAnsi="Courier New" w:cs="Courier New"/>
+          <w:b/>
+          <w:color w:val="FF0000"/>
+          <w:sz w:val="20"/>
+          <w:szCs w:val="20"/>
+          <w:u w:val="none"/>
+          <w:lang w:val="nl-BE"/>
+        </w:rPr>
+        <w:t>[kleine letter h]</w:t>
+      </w:r>
+    </w:p>
+    <w:p>
+      <w:pPr>
+        <w:rPr>
+          <w:rStyle w:val="Hyperlink"/>
+          <w:rFonts w:ascii="Courier New" w:hAnsi="Courier New" w:cs="Courier New"/>
+          <w:color w:val="FF0000"/>
+          <w:sz w:val="20"/>
+          <w:szCs w:val="20"/>
+          <w:u w:val="none"/>
+          <w:lang w:val="nl-BE"/>
+        </w:rPr>
+      </w:pPr>
+      <w:r>
+        <w:rPr>
+          <w:rStyle w:val="Hyperlink"/>
+          <w:rFonts w:ascii="Courier New" w:hAnsi="Courier New" w:cs="Courier New"/>
+          <w:color w:val="FF0000"/>
+          <w:sz w:val="20"/>
+          <w:szCs w:val="20"/>
+          <w:u w:val="none"/>
+          <w:lang w:val="nl-BE"/>
+        </w:rPr>
+        <w:t xml:space="preserve">Heeft25_naam </w:t>
+      </w:r>
+      <w:r>
+        <w:rPr>
+          <w:rStyle w:val="Hyperlink"/>
+          <w:rFonts w:ascii="Courier New" w:hAnsi="Courier New" w:cs="Courier New"/>
+          <w:b/>
+          <w:color w:val="FF0000"/>
+          <w:sz w:val="20"/>
+          <w:szCs w:val="20"/>
+          <w:u w:val="none"/>
+          <w:lang w:val="nl-BE"/>
+        </w:rPr>
+        <w:t>[kleine letter h]</w:t>
       </w:r>
     </w:p>
     <w:p>
@@ -19860,109 +20279,75 @@
         <w:rPr>
           <w:rStyle w:val="Hyperlink"/>
           <w:rFonts w:ascii="Courier New" w:hAnsi="Courier New" w:cs="Courier New"/>
-          <w:color w:val="00B050"/>
-          <w:sz w:val="20"/>
-          <w:szCs w:val="20"/>
-          <w:u w:val="none"/>
-          <w:lang w:val="nl-BE"/>
-        </w:rPr>
-      </w:pPr>
-      <w:r>
-        <w:rPr>
-          <w:rStyle w:val="Hyperlink"/>
-          <w:rFonts w:ascii="Courier New" w:hAnsi="Courier New" w:cs="Courier New"/>
-          <w:color w:val="00B050"/>
-          <w:sz w:val="20"/>
-          <w:szCs w:val="20"/>
-          <w:u w:val="none"/>
-          <w:lang w:val="nl-BE"/>
-        </w:rPr>
-        <w:t>https://data.vlaanderen.be/ns/mijndomein#heeft0</w:t>
-      </w:r>
-      <w:r>
-        <w:rPr>
-          <w:rStyle w:val="Hyperlink"/>
-          <w:rFonts w:ascii="Courier New" w:hAnsi="Courier New" w:cs="Courier New"/>
-          <w:color w:val="00B050"/>
-          <w:sz w:val="20"/>
-          <w:szCs w:val="20"/>
-          <w:u w:val="none"/>
-          <w:lang w:val="nl-BE"/>
-        </w:rPr>
-        <w:t>5</w:t>
-      </w:r>
-      <w:r>
-        <w:rPr>
-          <w:rStyle w:val="Hyperlink"/>
-          <w:rFonts w:ascii="Courier New" w:hAnsi="Courier New" w:cs="Courier New"/>
-          <w:color w:val="00B050"/>
-          <w:sz w:val="20"/>
-          <w:szCs w:val="20"/>
-          <w:u w:val="none"/>
-          <w:lang w:val="nl-BE"/>
-        </w:rPr>
-        <w:t>_naam</w:t>
-      </w:r>
-    </w:p>
-    <w:p>
-      <w:pPr>
-        <w:rPr>
-          <w:rStyle w:val="Hyperlink"/>
-          <w:rFonts w:ascii="Courier New" w:hAnsi="Courier New" w:cs="Courier New"/>
-          <w:color w:val="00B050"/>
-          <w:sz w:val="20"/>
-          <w:szCs w:val="20"/>
-          <w:u w:val="none"/>
-          <w:lang w:val="nl-BE"/>
-        </w:rPr>
-      </w:pPr>
-      <w:r>
-        <w:rPr>
-          <w:rStyle w:val="Hyperlink"/>
-          <w:rFonts w:ascii="Courier New" w:hAnsi="Courier New" w:cs="Courier New"/>
-          <w:color w:val="00B050"/>
-          <w:sz w:val="20"/>
-          <w:szCs w:val="20"/>
-          <w:u w:val="none"/>
-          <w:lang w:val="nl-BE"/>
-        </w:rPr>
-        <w:t>https://data.vlaanderen.be/ns/mijndomein#heeft</w:t>
-      </w:r>
-      <w:r>
-        <w:rPr>
-          <w:rStyle w:val="Hyperlink"/>
-          <w:rFonts w:ascii="Courier New" w:hAnsi="Courier New" w:cs="Courier New"/>
-          <w:color w:val="00B050"/>
-          <w:sz w:val="20"/>
-          <w:szCs w:val="20"/>
-          <w:u w:val="none"/>
-          <w:lang w:val="nl-BE"/>
-        </w:rPr>
-        <w:t>2</w:t>
-      </w:r>
-      <w:r>
-        <w:rPr>
-          <w:rStyle w:val="Hyperlink"/>
-          <w:rFonts w:ascii="Courier New" w:hAnsi="Courier New" w:cs="Courier New"/>
-          <w:color w:val="00B050"/>
-          <w:sz w:val="20"/>
-          <w:szCs w:val="20"/>
-          <w:u w:val="none"/>
-          <w:lang w:val="nl-BE"/>
-        </w:rPr>
-        <w:t>5</w:t>
-      </w:r>
-      <w:r>
-        <w:rPr>
-          <w:rStyle w:val="Hyperlink"/>
-          <w:rFonts w:ascii="Courier New" w:hAnsi="Courier New" w:cs="Courier New"/>
-          <w:color w:val="00B050"/>
-          <w:sz w:val="20"/>
-          <w:szCs w:val="20"/>
-          <w:u w:val="none"/>
-          <w:lang w:val="nl-BE"/>
-        </w:rPr>
-        <w:t>_naam</w:t>
+          <w:color w:val="FF0000"/>
+          <w:sz w:val="20"/>
+          <w:szCs w:val="20"/>
+          <w:u w:val="none"/>
+          <w:lang w:val="nl-BE"/>
+        </w:rPr>
+      </w:pPr>
+      <w:r>
+        <w:rPr>
+          <w:rStyle w:val="Hyperlink"/>
+          <w:rFonts w:ascii="Courier New" w:hAnsi="Courier New" w:cs="Courier New"/>
+          <w:color w:val="FF0000"/>
+          <w:sz w:val="20"/>
+          <w:szCs w:val="20"/>
+          <w:u w:val="none"/>
+          <w:lang w:val="nl-BE"/>
+        </w:rPr>
+        <w:t xml:space="preserve">https://data.vlaanderen.be/ns/mijndomein#Heeft05_naam </w:t>
+      </w:r>
+      <w:r>
+        <w:rPr>
+          <w:rStyle w:val="Hyperlink"/>
+          <w:rFonts w:ascii="Courier New" w:hAnsi="Courier New" w:cs="Courier New"/>
+          <w:b/>
+          <w:color w:val="FF0000"/>
+          <w:sz w:val="20"/>
+          <w:szCs w:val="20"/>
+          <w:u w:val="none"/>
+          <w:lang w:val="nl-BE"/>
+        </w:rPr>
+        <w:t>[kleine letter h]</w:t>
+      </w:r>
+    </w:p>
+    <w:p>
+      <w:pPr>
+        <w:rPr>
+          <w:rStyle w:val="Hyperlink"/>
+          <w:rFonts w:ascii="Courier New" w:hAnsi="Courier New" w:cs="Courier New"/>
+          <w:color w:val="FF0000"/>
+          <w:sz w:val="20"/>
+          <w:szCs w:val="20"/>
+          <w:u w:val="none"/>
+          <w:lang w:val="nl-BE"/>
+        </w:rPr>
+      </w:pPr>
+      <w:r>
+        <w:rPr>
+          <w:rStyle w:val="Hyperlink"/>
+          <w:rFonts w:ascii="Courier New" w:hAnsi="Courier New" w:cs="Courier New"/>
+          <w:color w:val="FF0000"/>
+          <w:sz w:val="20"/>
+          <w:szCs w:val="20"/>
+          <w:u w:val="none"/>
+          <w:lang w:val="nl-BE"/>
+        </w:rPr>
+        <w:t xml:space="preserve">https://data.vlaanderen.be/ns/mijndomein#Heeft25_naam </w:t>
+      </w:r>
+      <w:r>
+        <w:rPr>
+          <w:rStyle w:val="Hyperlink"/>
+          <w:rFonts w:ascii="Courier New" w:hAnsi="Courier New" w:cs="Courier New"/>
+          <w:b/>
+          <w:color w:val="FF0000"/>
+          <w:sz w:val="20"/>
+          <w:szCs w:val="20"/>
+          <w:u w:val="none"/>
+          <w:lang w:val="nl-BE"/>
+        </w:rPr>
+        <w:t>[kleine letter h]</w:t>
       </w:r>
     </w:p>
     <w:p>
@@ -47944,7 +48329,7 @@
           <w:rPr>
             <w:noProof/>
           </w:rPr>
-          <w:t>22</w:t>
+          <w:t>21</w:t>
         </w:r>
         <w:r>
           <w:rPr>
@@ -50157,7 +50542,7 @@
 </file>
 
 <file path=customXml/itemProps1.xml><?xml version="1.0" encoding="utf-8"?>
-<ds:datastoreItem xmlns:ds="http://schemas.openxmlformats.org/officeDocument/2006/customXml" ds:itemID="{1A19EFDC-7FEE-46E3-870E-8E452D0C445D}">
+<ds:datastoreItem xmlns:ds="http://schemas.openxmlformats.org/officeDocument/2006/customXml" ds:itemID="{450C1374-51D5-4169-8515-6F879408333D}">
   <ds:schemaRefs>
     <ds:schemaRef ds:uri="http://schemas.openxmlformats.org/officeDocument/2006/bibliography"/>
   </ds:schemaRefs>

</xml_diff>

<commit_message>
minor update aan versie 1.4 van Specificatie attributen gegenereerd voor associaties (enkele voor versie 1.4 update niet relevante uri voorbeelden in het rood gezet; zijn nog later te implementeren)
</commit_message>
<xml_diff>
--- a/UML2RDF/AssociatiesEnRollen/src/Specificatie attributen gegenereerd voor associaties.docx
+++ b/UML2RDF/AssociatiesEnRollen/src/Specificatie attributen gegenereerd voor associaties.docx
@@ -9,8 +9,6 @@
           <w:lang w:val="nl-BE"/>
         </w:rPr>
       </w:pPr>
-      <w:bookmarkStart w:id="0" w:name="_GoBack"/>
-      <w:bookmarkEnd w:id="0"/>
       <w:r>
         <w:rPr>
           <w:lang w:val="nl-BE"/>
@@ -1547,12 +1545,12 @@
       <w:pPr>
         <w:pStyle w:val="Heading1"/>
       </w:pPr>
-      <w:bookmarkStart w:id="1" w:name="_Ref21420096"/>
+      <w:bookmarkStart w:id="0" w:name="_Ref21420096"/>
       <w:r>
         <w:lastRenderedPageBreak/>
         <w:t>Inleiding</w:t>
       </w:r>
-      <w:bookmarkEnd w:id="1"/>
+      <w:bookmarkEnd w:id="0"/>
     </w:p>
     <w:p>
       <w:pPr>
@@ -4210,8 +4208,8 @@
           <w:lang w:val="nl-BE"/>
         </w:rPr>
       </w:pPr>
-      <w:bookmarkStart w:id="2" w:name="_Ref18431262"/>
-      <w:bookmarkStart w:id="3" w:name="_Ref18489670"/>
+      <w:bookmarkStart w:id="1" w:name="_Ref18431262"/>
+      <w:bookmarkStart w:id="2" w:name="_Ref18489670"/>
       <w:r>
         <w:rPr>
           <w:lang w:val="nl-BE"/>
@@ -4973,7 +4971,7 @@
       <w:pPr>
         <w:pStyle w:val="Heading1"/>
       </w:pPr>
-      <w:bookmarkStart w:id="4" w:name="_Ref21419948"/>
+      <w:bookmarkStart w:id="3" w:name="_Ref21419948"/>
       <w:r>
         <w:lastRenderedPageBreak/>
         <w:t>Geval 1: z</w:t>
@@ -4984,12 +4982,12 @@
       <w:r>
         <w:t>met richtingspijl</w:t>
       </w:r>
+      <w:bookmarkEnd w:id="1"/>
       <w:bookmarkEnd w:id="2"/>
+      <w:r>
+        <w:t>, zonder rollen</w:t>
+      </w:r>
       <w:bookmarkEnd w:id="3"/>
-      <w:r>
-        <w:t>, zonder rollen</w:t>
-      </w:r>
-      <w:bookmarkEnd w:id="4"/>
     </w:p>
     <w:p>
       <w:pPr>
@@ -7140,7 +7138,7 @@
           <w:lang w:val="nl-BE"/>
         </w:rPr>
       </w:pPr>
-      <w:bookmarkStart w:id="5" w:name="_Ref18431321"/>
+      <w:bookmarkStart w:id="4" w:name="_Ref18431321"/>
       <w:r>
         <w:rPr>
           <w:rStyle w:val="Hyperlink"/>
@@ -7361,7 +7359,7 @@
       <w:pPr>
         <w:pStyle w:val="Heading1"/>
       </w:pPr>
-      <w:bookmarkStart w:id="6" w:name="_Ref18511283"/>
+      <w:bookmarkStart w:id="5" w:name="_Ref18511283"/>
       <w:r>
         <w:lastRenderedPageBreak/>
         <w:t xml:space="preserve">Geval 2: </w:t>
@@ -7372,8 +7370,8 @@
       <w:r>
         <w:t>zonder rollen</w:t>
       </w:r>
+      <w:bookmarkEnd w:id="4"/>
       <w:bookmarkEnd w:id="5"/>
-      <w:bookmarkEnd w:id="6"/>
     </w:p>
     <w:p>
       <w:pPr>
@@ -10323,7 +10321,7 @@
       <w:pPr>
         <w:pStyle w:val="Heading1"/>
       </w:pPr>
-      <w:bookmarkStart w:id="7" w:name="_Ref18431367"/>
+      <w:bookmarkStart w:id="6" w:name="_Ref18431367"/>
       <w:r>
         <w:lastRenderedPageBreak/>
         <w:t>Geval 3: z</w:t>
@@ -10337,7 +10335,7 @@
       <w:r>
         <w:t>met rollen</w:t>
       </w:r>
-      <w:bookmarkEnd w:id="7"/>
+      <w:bookmarkEnd w:id="6"/>
     </w:p>
     <w:p>
       <w:pPr>
@@ -16757,7 +16755,7 @@
       <w:pPr>
         <w:pStyle w:val="Heading1"/>
       </w:pPr>
-      <w:bookmarkStart w:id="8" w:name="_Ref21419979"/>
+      <w:bookmarkStart w:id="7" w:name="_Ref21419979"/>
       <w:r>
         <w:lastRenderedPageBreak/>
         <w:t>Geval 4: m</w:t>
@@ -16768,7 +16766,7 @@
       <w:r>
         <w:t>specifieke tags op associatieklasse</w:t>
       </w:r>
-      <w:bookmarkEnd w:id="8"/>
+      <w:bookmarkEnd w:id="7"/>
     </w:p>
     <w:p>
       <w:pPr>
@@ -18036,7 +18034,7 @@
           <w:szCs w:val="32"/>
         </w:rPr>
       </w:pPr>
-      <w:bookmarkStart w:id="9" w:name="_Ref18497587"/>
+      <w:bookmarkStart w:id="8" w:name="_Ref18497587"/>
       <w:r>
         <w:br w:type="page"/>
       </w:r>
@@ -18045,8 +18043,8 @@
       <w:pPr>
         <w:pStyle w:val="Heading1"/>
       </w:pPr>
-      <w:bookmarkStart w:id="10" w:name="_Ref18511320"/>
-      <w:bookmarkStart w:id="11" w:name="_Ref21419986"/>
+      <w:bookmarkStart w:id="9" w:name="_Ref18511320"/>
+      <w:bookmarkStart w:id="10" w:name="_Ref21419986"/>
       <w:r>
         <w:lastRenderedPageBreak/>
         <w:t>Geval 5: m</w:t>
@@ -18054,12 +18052,12 @@
       <w:r>
         <w:t>et associatieklasse, met richtingspijl</w:t>
       </w:r>
+      <w:bookmarkEnd w:id="8"/>
       <w:bookmarkEnd w:id="9"/>
+      <w:r>
+        <w:t>, zonder rollen</w:t>
+      </w:r>
       <w:bookmarkEnd w:id="10"/>
-      <w:r>
-        <w:t>, zonder rollen</w:t>
-      </w:r>
-      <w:bookmarkEnd w:id="11"/>
     </w:p>
     <w:p>
       <w:pPr>
@@ -25486,7 +25484,7 @@
       <w:pPr>
         <w:pStyle w:val="Heading1"/>
       </w:pPr>
-      <w:bookmarkStart w:id="12" w:name="_Ref21420052"/>
+      <w:bookmarkStart w:id="11" w:name="_Ref21420052"/>
       <w:r>
         <w:lastRenderedPageBreak/>
         <w:t>Geval 6: m</w:t>
@@ -25497,7 +25495,7 @@
       <w:r>
         <w:t>, zonder rollen</w:t>
       </w:r>
-      <w:bookmarkEnd w:id="12"/>
+      <w:bookmarkEnd w:id="11"/>
     </w:p>
     <w:p>
       <w:pPr>
@@ -44233,109 +44231,114 @@
         <w:rPr>
           <w:rStyle w:val="Hyperlink"/>
           <w:rFonts w:ascii="Courier New" w:hAnsi="Courier New" w:cs="Courier New"/>
-          <w:color w:val="00B050"/>
-          <w:sz w:val="20"/>
-          <w:szCs w:val="20"/>
-          <w:u w:val="none"/>
-          <w:lang w:val="nl-BE"/>
-        </w:rPr>
-      </w:pPr>
-      <w:r>
-        <w:rPr>
-          <w:rStyle w:val="Hyperlink"/>
-          <w:rFonts w:ascii="Courier New" w:hAnsi="Courier New" w:cs="Courier New"/>
-          <w:color w:val="00B050"/>
-          <w:sz w:val="20"/>
-          <w:szCs w:val="20"/>
-          <w:u w:val="none"/>
-          <w:lang w:val="nl-BE"/>
-        </w:rPr>
-        <w:t>https://data.vlaanderen.be/ns/mijndomein#Heeft07base.k07A</w:t>
-      </w:r>
-      <w:r>
-        <w:rPr>
-          <w:rStyle w:val="Hyperlink"/>
-          <w:rFonts w:ascii="Courier New" w:hAnsi="Courier New" w:cs="Courier New"/>
-          <w:color w:val="00B050"/>
-          <w:sz w:val="20"/>
-          <w:szCs w:val="20"/>
-          <w:u w:val="none"/>
-          <w:lang w:val="nl-BE"/>
-        </w:rPr>
-        <w:t>base</w:t>
-      </w:r>
-    </w:p>
-    <w:p>
-      <w:pPr>
-        <w:rPr>
-          <w:rStyle w:val="Hyperlink"/>
-          <w:rFonts w:ascii="Courier New" w:hAnsi="Courier New" w:cs="Courier New"/>
-          <w:color w:val="00B050"/>
-          <w:sz w:val="20"/>
-          <w:szCs w:val="20"/>
-          <w:u w:val="none"/>
-          <w:lang w:val="nl-BE"/>
-        </w:rPr>
-      </w:pPr>
-      <w:r>
-        <w:rPr>
-          <w:rStyle w:val="Hyperlink"/>
-          <w:rFonts w:ascii="Courier New" w:hAnsi="Courier New" w:cs="Courier New"/>
-          <w:color w:val="00B050"/>
-          <w:sz w:val="20"/>
-          <w:szCs w:val="20"/>
-          <w:u w:val="none"/>
-          <w:lang w:val="nl-BE"/>
-        </w:rPr>
-        <w:t>https://data.vlaanderen.be/ns/mijndomein#Heeft27</w:t>
-      </w:r>
-      <w:r>
-        <w:rPr>
-          <w:rStyle w:val="Hyperlink"/>
-          <w:rFonts w:ascii="Courier New" w:hAnsi="Courier New" w:cs="Courier New"/>
-          <w:color w:val="00B050"/>
-          <w:sz w:val="20"/>
-          <w:szCs w:val="20"/>
-          <w:u w:val="none"/>
-          <w:lang w:val="nl-BE"/>
-        </w:rPr>
-        <w:t>base</w:t>
-      </w:r>
-      <w:r>
-        <w:rPr>
-          <w:rStyle w:val="Hyperlink"/>
-          <w:rFonts w:ascii="Courier New" w:hAnsi="Courier New" w:cs="Courier New"/>
-          <w:color w:val="00B050"/>
-          <w:sz w:val="20"/>
-          <w:szCs w:val="20"/>
-          <w:u w:val="none"/>
-          <w:lang w:val="nl-BE"/>
-        </w:rPr>
-        <w:t>.k27</w:t>
-      </w:r>
-      <w:r>
-        <w:rPr>
-          <w:rStyle w:val="Hyperlink"/>
-          <w:rFonts w:ascii="Courier New" w:hAnsi="Courier New" w:cs="Courier New"/>
-          <w:color w:val="00B050"/>
-          <w:sz w:val="20"/>
-          <w:szCs w:val="20"/>
-          <w:u w:val="none"/>
-          <w:lang w:val="nl-BE"/>
-        </w:rPr>
-        <w:t>base</w:t>
-      </w:r>
-      <w:r>
-        <w:rPr>
-          <w:rStyle w:val="Hyperlink"/>
-          <w:rFonts w:ascii="Courier New" w:hAnsi="Courier New" w:cs="Courier New"/>
-          <w:color w:val="00B050"/>
-          <w:sz w:val="20"/>
-          <w:szCs w:val="20"/>
-          <w:u w:val="none"/>
-          <w:lang w:val="nl-BE"/>
-        </w:rPr>
-        <w:t>.source</w:t>
+          <w:color w:val="FF0000"/>
+          <w:sz w:val="20"/>
+          <w:szCs w:val="20"/>
+          <w:u w:val="none"/>
+          <w:lang w:val="nl-BE"/>
+        </w:rPr>
+      </w:pPr>
+      <w:bookmarkStart w:id="12" w:name="_GoBack"/>
+      <w:r>
+        <w:rPr>
+          <w:rStyle w:val="Hyperlink"/>
+          <w:rFonts w:ascii="Courier New" w:hAnsi="Courier New" w:cs="Courier New"/>
+          <w:color w:val="FF0000"/>
+          <w:sz w:val="20"/>
+          <w:szCs w:val="20"/>
+          <w:u w:val="none"/>
+          <w:lang w:val="nl-BE"/>
+        </w:rPr>
+        <w:t>https://data.vlaanderen.be/ns/mijndomein#Heeft07base.k07Abase</w:t>
+      </w:r>
+      <w:r>
+        <w:rPr>
+          <w:rStyle w:val="Hyperlink"/>
+          <w:rFonts w:ascii="Courier New" w:hAnsi="Courier New" w:cs="Courier New"/>
+          <w:color w:val="FF0000"/>
+          <w:sz w:val="20"/>
+          <w:szCs w:val="20"/>
+          <w:u w:val="none"/>
+          <w:lang w:val="nl-BE"/>
+        </w:rPr>
+        <w:t xml:space="preserve"> </w:t>
+      </w:r>
+      <w:r>
+        <w:rPr>
+          <w:rStyle w:val="Hyperlink"/>
+          <w:rFonts w:ascii="Courier New" w:hAnsi="Courier New" w:cs="Courier New"/>
+          <w:b/>
+          <w:color w:val="FF0000"/>
+          <w:sz w:val="20"/>
+          <w:szCs w:val="20"/>
+          <w:u w:val="none"/>
+          <w:lang w:val="nl-BE"/>
+        </w:rPr>
+        <w:t>[nog te implementeren]</w:t>
+      </w:r>
+    </w:p>
+    <w:p>
+      <w:pPr>
+        <w:rPr>
+          <w:rStyle w:val="Hyperlink"/>
+          <w:rFonts w:ascii="Courier New" w:hAnsi="Courier New" w:cs="Courier New"/>
+          <w:color w:val="00B050"/>
+          <w:sz w:val="20"/>
+          <w:szCs w:val="20"/>
+          <w:u w:val="none"/>
+          <w:lang w:val="nl-BE"/>
+        </w:rPr>
+      </w:pPr>
+      <w:r>
+        <w:rPr>
+          <w:rStyle w:val="Hyperlink"/>
+          <w:rFonts w:ascii="Courier New" w:hAnsi="Courier New" w:cs="Courier New"/>
+          <w:color w:val="FF0000"/>
+          <w:sz w:val="20"/>
+          <w:szCs w:val="20"/>
+          <w:u w:val="none"/>
+          <w:lang w:val="nl-BE"/>
+        </w:rPr>
+        <w:t>https://data.vlaanderen.be/ns/mijndomein#Heeft27base.k27base.source</w:t>
+      </w:r>
+      <w:r>
+        <w:rPr>
+          <w:rStyle w:val="Hyperlink"/>
+          <w:rFonts w:ascii="Courier New" w:hAnsi="Courier New" w:cs="Courier New"/>
+          <w:color w:val="FF0000"/>
+          <w:sz w:val="20"/>
+          <w:szCs w:val="20"/>
+          <w:u w:val="none"/>
+          <w:lang w:val="nl-BE"/>
+        </w:rPr>
+        <w:t xml:space="preserve"> </w:t>
+      </w:r>
+      <w:r>
+        <w:rPr>
+          <w:rStyle w:val="Hyperlink"/>
+          <w:rFonts w:ascii="Courier New" w:hAnsi="Courier New" w:cs="Courier New"/>
+          <w:b/>
+          <w:color w:val="FF0000"/>
+          <w:sz w:val="20"/>
+          <w:szCs w:val="20"/>
+          <w:u w:val="none"/>
+          <w:lang w:val="nl-BE"/>
+        </w:rPr>
+        <w:t xml:space="preserve">[nog te </w:t>
+      </w:r>
+      <w:bookmarkEnd w:id="12"/>
+      <w:r>
+        <w:rPr>
+          <w:rStyle w:val="Hyperlink"/>
+          <w:rFonts w:ascii="Courier New" w:hAnsi="Courier New" w:cs="Courier New"/>
+          <w:b/>
+          <w:color w:val="FF0000"/>
+          <w:sz w:val="20"/>
+          <w:szCs w:val="20"/>
+          <w:u w:val="none"/>
+          <w:lang w:val="nl-BE"/>
+        </w:rPr>
+        <w:t>implementeren]</w:t>
       </w:r>
     </w:p>
     <w:p>
@@ -45017,140 +45020,30 @@
         <w:rPr>
           <w:rStyle w:val="Hyperlink"/>
           <w:rFonts w:ascii="Courier New" w:hAnsi="Courier New" w:cs="Courier New"/>
-          <w:color w:val="00B050"/>
-          <w:sz w:val="20"/>
-          <w:szCs w:val="20"/>
-          <w:u w:val="none"/>
-          <w:lang w:val="nl-BE"/>
-        </w:rPr>
-      </w:pPr>
-      <w:r>
-        <w:rPr>
-          <w:rStyle w:val="Hyperlink"/>
-          <w:rFonts w:ascii="Courier New" w:hAnsi="Courier New" w:cs="Courier New"/>
-          <w:color w:val="00B050"/>
-          <w:sz w:val="20"/>
-          <w:szCs w:val="20"/>
-          <w:u w:val="none"/>
-          <w:lang w:val="nl-BE"/>
-        </w:rPr>
-        <w:t>https://data.vlaanderen.be/ns/mijndomein#Heeft07base.k07</w:t>
-      </w:r>
-      <w:r>
-        <w:rPr>
-          <w:rStyle w:val="Hyperlink"/>
-          <w:rFonts w:ascii="Courier New" w:hAnsi="Courier New" w:cs="Courier New"/>
-          <w:color w:val="00B050"/>
-          <w:sz w:val="20"/>
-          <w:szCs w:val="20"/>
-          <w:u w:val="none"/>
-          <w:lang w:val="nl-BE"/>
-        </w:rPr>
-        <w:t>Bbase</w:t>
-      </w:r>
-    </w:p>
-    <w:p>
-      <w:pPr>
-        <w:rPr>
-          <w:rStyle w:val="Hyperlink"/>
-          <w:rFonts w:ascii="Courier New" w:hAnsi="Courier New" w:cs="Courier New"/>
-          <w:color w:val="00B050"/>
-          <w:sz w:val="20"/>
-          <w:szCs w:val="20"/>
-          <w:u w:val="none"/>
-          <w:lang w:val="nl-BE"/>
-        </w:rPr>
-      </w:pPr>
-      <w:r>
-        <w:rPr>
-          <w:rStyle w:val="Hyperlink"/>
-          <w:rFonts w:ascii="Courier New" w:hAnsi="Courier New" w:cs="Courier New"/>
-          <w:color w:val="00B050"/>
-          <w:sz w:val="20"/>
-          <w:szCs w:val="20"/>
-          <w:u w:val="none"/>
-          <w:lang w:val="nl-BE"/>
-        </w:rPr>
-        <w:t>https://data.vlaanderen.be/ns/mijndomein#Heeft27</w:t>
-      </w:r>
-      <w:r>
-        <w:rPr>
-          <w:rStyle w:val="Hyperlink"/>
-          <w:rFonts w:ascii="Courier New" w:hAnsi="Courier New" w:cs="Courier New"/>
-          <w:color w:val="00B050"/>
-          <w:sz w:val="20"/>
-          <w:szCs w:val="20"/>
-          <w:u w:val="none"/>
-          <w:lang w:val="nl-BE"/>
-        </w:rPr>
-        <w:t>base</w:t>
-      </w:r>
-      <w:r>
-        <w:rPr>
-          <w:rStyle w:val="Hyperlink"/>
-          <w:rFonts w:ascii="Courier New" w:hAnsi="Courier New" w:cs="Courier New"/>
-          <w:color w:val="00B050"/>
-          <w:sz w:val="20"/>
-          <w:szCs w:val="20"/>
-          <w:u w:val="none"/>
-          <w:lang w:val="nl-BE"/>
-        </w:rPr>
-        <w:t>.k27</w:t>
-      </w:r>
-      <w:r>
-        <w:rPr>
-          <w:rStyle w:val="Hyperlink"/>
-          <w:rFonts w:ascii="Courier New" w:hAnsi="Courier New" w:cs="Courier New"/>
-          <w:color w:val="00B050"/>
-          <w:sz w:val="20"/>
-          <w:szCs w:val="20"/>
-          <w:u w:val="none"/>
-          <w:lang w:val="nl-BE"/>
-        </w:rPr>
-        <w:t>base</w:t>
-      </w:r>
-      <w:r>
-        <w:rPr>
-          <w:rStyle w:val="Hyperlink"/>
-          <w:rFonts w:ascii="Courier New" w:hAnsi="Courier New" w:cs="Courier New"/>
-          <w:color w:val="00B050"/>
-          <w:sz w:val="20"/>
-          <w:szCs w:val="20"/>
-          <w:u w:val="none"/>
-          <w:lang w:val="nl-BE"/>
-        </w:rPr>
-        <w:t>.</w:t>
-      </w:r>
-      <w:r>
-        <w:rPr>
-          <w:rStyle w:val="Hyperlink"/>
-          <w:rFonts w:ascii="Courier New" w:hAnsi="Courier New" w:cs="Courier New"/>
-          <w:color w:val="00B050"/>
-          <w:sz w:val="20"/>
-          <w:szCs w:val="20"/>
-          <w:u w:val="none"/>
-          <w:lang w:val="nl-BE"/>
-        </w:rPr>
-        <w:t>target</w:t>
-      </w:r>
-    </w:p>
-    <w:p>
-      <w:pPr>
-        <w:rPr>
-          <w:rStyle w:val="Hyperlink"/>
-          <w:rFonts w:ascii="Courier New" w:hAnsi="Courier New" w:cs="Courier New"/>
-          <w:color w:val="00B050"/>
-          <w:sz w:val="20"/>
-          <w:szCs w:val="20"/>
-          <w:u w:val="none"/>
-          <w:lang w:val="nl-BE"/>
-        </w:rPr>
-      </w:pPr>
-      <w:r>
-        <w:rPr>
-          <w:rStyle w:val="Hyperlink"/>
-          <w:rFonts w:ascii="Courier New" w:hAnsi="Courier New" w:cs="Courier New"/>
-          <w:color w:val="00B050"/>
+          <w:color w:val="FF0000"/>
+          <w:sz w:val="20"/>
+          <w:szCs w:val="20"/>
+          <w:u w:val="none"/>
+          <w:lang w:val="nl-BE"/>
+        </w:rPr>
+      </w:pPr>
+      <w:r>
+        <w:rPr>
+          <w:rStyle w:val="Hyperlink"/>
+          <w:rFonts w:ascii="Courier New" w:hAnsi="Courier New" w:cs="Courier New"/>
+          <w:color w:val="FF0000"/>
+          <w:sz w:val="20"/>
+          <w:szCs w:val="20"/>
+          <w:u w:val="none"/>
+          <w:lang w:val="nl-BE"/>
+        </w:rPr>
+        <w:t>https://data.vlaanderen.be/ns/mijndomein#Heeft07base.k07Bbase</w:t>
+      </w:r>
+      <w:r>
+        <w:rPr>
+          <w:rStyle w:val="Hyperlink"/>
+          <w:rFonts w:ascii="Courier New" w:hAnsi="Courier New" w:cs="Courier New"/>
+          <w:color w:val="FF0000"/>
           <w:sz w:val="20"/>
           <w:szCs w:val="20"/>
           <w:u w:val="none"/>
@@ -45158,6 +45051,107 @@
         </w:rPr>
         <w:t xml:space="preserve"> </w:t>
       </w:r>
+      <w:r>
+        <w:rPr>
+          <w:rStyle w:val="Hyperlink"/>
+          <w:rFonts w:ascii="Courier New" w:hAnsi="Courier New" w:cs="Courier New"/>
+          <w:b/>
+          <w:color w:val="FF0000"/>
+          <w:sz w:val="20"/>
+          <w:szCs w:val="20"/>
+          <w:u w:val="none"/>
+          <w:lang w:val="nl-BE"/>
+        </w:rPr>
+        <w:t>[nog te implementeren]</w:t>
+      </w:r>
+    </w:p>
+    <w:p>
+      <w:pPr>
+        <w:rPr>
+          <w:rStyle w:val="Hyperlink"/>
+          <w:rFonts w:ascii="Courier New" w:hAnsi="Courier New" w:cs="Courier New"/>
+          <w:color w:val="00B050"/>
+          <w:sz w:val="20"/>
+          <w:szCs w:val="20"/>
+          <w:u w:val="none"/>
+          <w:lang w:val="nl-BE"/>
+        </w:rPr>
+      </w:pPr>
+      <w:r>
+        <w:rPr>
+          <w:rStyle w:val="Hyperlink"/>
+          <w:rFonts w:ascii="Courier New" w:hAnsi="Courier New" w:cs="Courier New"/>
+          <w:color w:val="FF0000"/>
+          <w:sz w:val="20"/>
+          <w:szCs w:val="20"/>
+          <w:u w:val="none"/>
+          <w:lang w:val="nl-BE"/>
+        </w:rPr>
+        <w:t>https://data.vlaanderen.be/ns/mijndomein#Heeft27base.k27base.target</w:t>
+      </w:r>
+      <w:r>
+        <w:rPr>
+          <w:rStyle w:val="Hyperlink"/>
+          <w:rFonts w:ascii="Courier New" w:hAnsi="Courier New" w:cs="Courier New"/>
+          <w:color w:val="FF0000"/>
+          <w:sz w:val="20"/>
+          <w:szCs w:val="20"/>
+          <w:u w:val="none"/>
+          <w:lang w:val="nl-BE"/>
+        </w:rPr>
+        <w:t xml:space="preserve"> </w:t>
+      </w:r>
+      <w:r>
+        <w:rPr>
+          <w:rStyle w:val="Hyperlink"/>
+          <w:rFonts w:ascii="Courier New" w:hAnsi="Courier New" w:cs="Courier New"/>
+          <w:b/>
+          <w:color w:val="FF0000"/>
+          <w:sz w:val="20"/>
+          <w:szCs w:val="20"/>
+          <w:u w:val="none"/>
+          <w:lang w:val="nl-BE"/>
+        </w:rPr>
+        <w:t xml:space="preserve">[nog te </w:t>
+      </w:r>
+      <w:r>
+        <w:rPr>
+          <w:rStyle w:val="Hyperlink"/>
+          <w:rFonts w:ascii="Courier New" w:hAnsi="Courier New" w:cs="Courier New"/>
+          <w:b/>
+          <w:color w:val="FF0000"/>
+          <w:sz w:val="20"/>
+          <w:szCs w:val="20"/>
+          <w:u w:val="none"/>
+          <w:lang w:val="nl-BE"/>
+        </w:rPr>
+        <w:t>implementeren]</w:t>
+      </w:r>
+    </w:p>
+    <w:p>
+      <w:pPr>
+        <w:rPr>
+          <w:rStyle w:val="Hyperlink"/>
+          <w:rFonts w:ascii="Courier New" w:hAnsi="Courier New" w:cs="Courier New"/>
+          <w:color w:val="00B050"/>
+          <w:sz w:val="20"/>
+          <w:szCs w:val="20"/>
+          <w:u w:val="none"/>
+          <w:lang w:val="nl-BE"/>
+        </w:rPr>
+      </w:pPr>
+      <w:r>
+        <w:rPr>
+          <w:rStyle w:val="Hyperlink"/>
+          <w:rFonts w:ascii="Courier New" w:hAnsi="Courier New" w:cs="Courier New"/>
+          <w:color w:val="00B050"/>
+          <w:sz w:val="20"/>
+          <w:szCs w:val="20"/>
+          <w:u w:val="none"/>
+          <w:lang w:val="nl-BE"/>
+        </w:rPr>
+        <w:t xml:space="preserve"> </w:t>
+      </w:r>
     </w:p>
     <w:p>
       <w:pPr>
@@ -45229,6 +45223,7 @@
           <w:b/>
           <w:lang w:val="nl-BE"/>
         </w:rPr>
+        <w:lastRenderedPageBreak/>
         <w:t>Formule 7</w:t>
       </w:r>
       <w:r>
@@ -45245,7 +45240,6 @@
       </w:pPr>
       <w:proofErr w:type="spellStart"/>
       <w:r>
-        <w:lastRenderedPageBreak/>
         <w:t>definition</w:t>
       </w:r>
       <w:proofErr w:type="spellEnd"/>
@@ -48329,7 +48323,7 @@
           <w:rPr>
             <w:noProof/>
           </w:rPr>
-          <w:t>21</w:t>
+          <w:t>31</w:t>
         </w:r>
         <w:r>
           <w:rPr>
@@ -50542,7 +50536,7 @@
 </file>
 
 <file path=customXml/itemProps1.xml><?xml version="1.0" encoding="utf-8"?>
-<ds:datastoreItem xmlns:ds="http://schemas.openxmlformats.org/officeDocument/2006/customXml" ds:itemID="{450C1374-51D5-4169-8515-6F879408333D}">
+<ds:datastoreItem xmlns:ds="http://schemas.openxmlformats.org/officeDocument/2006/customXml" ds:itemID="{69A9C0DF-ACF3-46DF-9A9A-326C5ED204F8}">
   <ds:schemaRefs>
     <ds:schemaRef ds:uri="http://schemas.openxmlformats.org/officeDocument/2006/bibliography"/>
   </ds:schemaRefs>

</xml_diff>